<commit_message>
Release 1.4 of EEGpal
Full description of novelty in Release_history.txt
</commit_message>
<xml_diff>
--- a/Manuels/Manuel_Study_design_tool.docx
+++ b/Manuels/Manuel_Study_design_tool.docx
@@ -4,7 +4,7 @@
   <w:body>
     <w:p>
       <w:pPr>
-        <w:pStyle w:val="Titre1"/>
+        <w:pStyle w:val="Heading1"/>
         <w:rPr>
           <w:rFonts w:ascii="Calibri" w:hAnsi="Calibri" w:cs="Calibri"/>
           <w:lang w:val="en-US"/>
@@ -35,7 +35,43 @@
           <w:bCs/>
           <w:lang w:val="en-US"/>
         </w:rPr>
-        <w:t>Study design (full model)</w:t>
+        <w:t>Study design (</w:t>
+      </w:r>
+      <w:r>
+        <w:rPr>
+          <w:rFonts w:ascii="Calibri" w:hAnsi="Calibri" w:cs="Calibri"/>
+          <w:b/>
+          <w:bCs/>
+          <w:lang w:val="en-US"/>
+        </w:rPr>
+        <w:t>F</w:t>
+      </w:r>
+      <w:r>
+        <w:rPr>
+          <w:rFonts w:ascii="Calibri" w:hAnsi="Calibri" w:cs="Calibri"/>
+          <w:b/>
+          <w:bCs/>
+          <w:lang w:val="en-US"/>
+        </w:rPr>
+        <w:t xml:space="preserve">ull </w:t>
+      </w:r>
+      <w:r>
+        <w:rPr>
+          <w:rFonts w:ascii="Calibri" w:hAnsi="Calibri" w:cs="Calibri"/>
+          <w:b/>
+          <w:bCs/>
+          <w:lang w:val="en-US"/>
+        </w:rPr>
+        <w:t>Design</w:t>
+      </w:r>
+      <w:r>
+        <w:rPr>
+          <w:rFonts w:ascii="Calibri" w:hAnsi="Calibri" w:cs="Calibri"/>
+          <w:b/>
+          <w:bCs/>
+          <w:lang w:val="en-US"/>
+        </w:rPr>
+        <w:t>)</w:t>
       </w:r>
     </w:p>
     <w:p>
@@ -338,7 +374,7 @@
     </w:p>
     <w:p>
       <w:pPr>
-        <w:pStyle w:val="Paragraphedeliste"/>
+        <w:pStyle w:val="ListParagraph"/>
         <w:numPr>
           <w:ilvl w:val="0"/>
           <w:numId w:val="1"/>
@@ -358,7 +394,7 @@
     </w:p>
     <w:p>
       <w:pPr>
-        <w:pStyle w:val="Paragraphedeliste"/>
+        <w:pStyle w:val="ListParagraph"/>
         <w:numPr>
           <w:ilvl w:val="0"/>
           <w:numId w:val="1"/>
@@ -462,7 +498,7 @@
     </w:p>
     <w:p>
       <w:pPr>
-        <w:pStyle w:val="Paragraphedeliste"/>
+        <w:pStyle w:val="ListParagraph"/>
         <w:numPr>
           <w:ilvl w:val="0"/>
           <w:numId w:val="1"/>
@@ -517,7 +553,7 @@
     </w:p>
     <w:p>
       <w:pPr>
-        <w:pStyle w:val="Paragraphedeliste"/>
+        <w:pStyle w:val="ListParagraph"/>
         <w:numPr>
           <w:ilvl w:val="0"/>
           <w:numId w:val="1"/>
@@ -572,7 +608,7 @@
     </w:p>
     <w:p>
       <w:pPr>
-        <w:pStyle w:val="Paragraphedeliste"/>
+        <w:pStyle w:val="ListParagraph"/>
         <w:numPr>
           <w:ilvl w:val="0"/>
           <w:numId w:val="1"/>
@@ -623,7 +659,7 @@
     </w:p>
     <w:p>
       <w:pPr>
-        <w:pStyle w:val="Paragraphedeliste"/>
+        <w:pStyle w:val="ListParagraph"/>
         <w:numPr>
           <w:ilvl w:val="0"/>
           <w:numId w:val="1"/>
@@ -659,7 +695,7 @@
     </w:p>
     <w:p>
       <w:pPr>
-        <w:pStyle w:val="Paragraphedeliste"/>
+        <w:pStyle w:val="ListParagraph"/>
         <w:numPr>
           <w:ilvl w:val="0"/>
           <w:numId w:val="1"/>
@@ -702,7 +738,7 @@
     </w:p>
     <w:p>
       <w:pPr>
-        <w:pStyle w:val="Paragraphedeliste"/>
+        <w:pStyle w:val="ListParagraph"/>
         <w:numPr>
           <w:ilvl w:val="0"/>
           <w:numId w:val="1"/>
@@ -729,7 +765,7 @@
     </w:p>
     <w:p>
       <w:pPr>
-        <w:pStyle w:val="Paragraphedeliste"/>
+        <w:pStyle w:val="ListParagraph"/>
         <w:numPr>
           <w:ilvl w:val="0"/>
           <w:numId w:val="1"/>
@@ -765,7 +801,7 @@
     </w:p>
     <w:p>
       <w:pPr>
-        <w:pStyle w:val="Paragraphedeliste"/>
+        <w:pStyle w:val="ListParagraph"/>
         <w:numPr>
           <w:ilvl w:val="0"/>
           <w:numId w:val="1"/>
@@ -785,7 +821,7 @@
     </w:p>
     <w:p>
       <w:pPr>
-        <w:pStyle w:val="Paragraphedeliste"/>
+        <w:pStyle w:val="ListParagraph"/>
         <w:rPr>
           <w:rFonts w:ascii="Calibri" w:hAnsi="Calibri" w:cs="Calibri"/>
           <w:lang w:val="en-US"/>
@@ -1023,7 +1059,7 @@
     <w:sdtContent>
       <w:p>
         <w:pPr>
-          <w:pStyle w:val="Pieddepage"/>
+          <w:pStyle w:val="Footer"/>
           <w:jc w:val="right"/>
         </w:pPr>
         <w:r>
@@ -1052,7 +1088,7 @@
   </w:sdt>
   <w:p>
     <w:pPr>
-      <w:pStyle w:val="Pieddepage"/>
+      <w:pStyle w:val="Footer"/>
     </w:pPr>
   </w:p>
 </w:ftr>
@@ -1765,11 +1801,11 @@
     <w:name w:val="Normal"/>
     <w:qFormat/>
   </w:style>
-  <w:style w:type="paragraph" w:styleId="Titre1">
+  <w:style w:type="paragraph" w:styleId="Heading1">
     <w:name w:val="heading 1"/>
     <w:basedOn w:val="Normal"/>
     <w:next w:val="Normal"/>
-    <w:link w:val="Titre1Car"/>
+    <w:link w:val="Heading1Char"/>
     <w:uiPriority w:val="9"/>
     <w:qFormat/>
     <w:rsid w:val="00ED5D64"/>
@@ -1786,11 +1822,11 @@
       <w:szCs w:val="40"/>
     </w:rPr>
   </w:style>
-  <w:style w:type="paragraph" w:styleId="Titre2">
+  <w:style w:type="paragraph" w:styleId="Heading2">
     <w:name w:val="heading 2"/>
     <w:basedOn w:val="Normal"/>
     <w:next w:val="Normal"/>
-    <w:link w:val="Titre2Car"/>
+    <w:link w:val="Heading2Char"/>
     <w:uiPriority w:val="9"/>
     <w:unhideWhenUsed/>
     <w:qFormat/>
@@ -1808,11 +1844,11 @@
       <w:szCs w:val="32"/>
     </w:rPr>
   </w:style>
-  <w:style w:type="paragraph" w:styleId="Titre3">
+  <w:style w:type="paragraph" w:styleId="Heading3">
     <w:name w:val="heading 3"/>
     <w:basedOn w:val="Normal"/>
     <w:next w:val="Normal"/>
-    <w:link w:val="Titre3Car"/>
+    <w:link w:val="Heading3Char"/>
     <w:uiPriority w:val="9"/>
     <w:unhideWhenUsed/>
     <w:qFormat/>
@@ -1830,11 +1866,11 @@
       <w:szCs w:val="28"/>
     </w:rPr>
   </w:style>
-  <w:style w:type="paragraph" w:styleId="Titre4">
+  <w:style w:type="paragraph" w:styleId="Heading4">
     <w:name w:val="heading 4"/>
     <w:basedOn w:val="Normal"/>
     <w:next w:val="Normal"/>
-    <w:link w:val="Titre4Car"/>
+    <w:link w:val="Heading4Char"/>
     <w:uiPriority w:val="9"/>
     <w:semiHidden/>
     <w:unhideWhenUsed/>
@@ -1853,11 +1889,11 @@
       <w:color w:val="0F4761" w:themeColor="accent1" w:themeShade="BF"/>
     </w:rPr>
   </w:style>
-  <w:style w:type="paragraph" w:styleId="Titre5">
+  <w:style w:type="paragraph" w:styleId="Heading5">
     <w:name w:val="heading 5"/>
     <w:basedOn w:val="Normal"/>
     <w:next w:val="Normal"/>
-    <w:link w:val="Titre5Car"/>
+    <w:link w:val="Heading5Char"/>
     <w:uiPriority w:val="9"/>
     <w:semiHidden/>
     <w:unhideWhenUsed/>
@@ -1874,11 +1910,11 @@
       <w:color w:val="0F4761" w:themeColor="accent1" w:themeShade="BF"/>
     </w:rPr>
   </w:style>
-  <w:style w:type="paragraph" w:styleId="Titre6">
+  <w:style w:type="paragraph" w:styleId="Heading6">
     <w:name w:val="heading 6"/>
     <w:basedOn w:val="Normal"/>
     <w:next w:val="Normal"/>
-    <w:link w:val="Titre6Car"/>
+    <w:link w:val="Heading6Char"/>
     <w:uiPriority w:val="9"/>
     <w:semiHidden/>
     <w:unhideWhenUsed/>
@@ -1897,11 +1933,11 @@
       <w:color w:val="595959" w:themeColor="text1" w:themeTint="A6"/>
     </w:rPr>
   </w:style>
-  <w:style w:type="paragraph" w:styleId="Titre7">
+  <w:style w:type="paragraph" w:styleId="Heading7">
     <w:name w:val="heading 7"/>
     <w:basedOn w:val="Normal"/>
     <w:next w:val="Normal"/>
-    <w:link w:val="Titre7Car"/>
+    <w:link w:val="Heading7Char"/>
     <w:uiPriority w:val="9"/>
     <w:semiHidden/>
     <w:unhideWhenUsed/>
@@ -1918,11 +1954,11 @@
       <w:color w:val="595959" w:themeColor="text1" w:themeTint="A6"/>
     </w:rPr>
   </w:style>
-  <w:style w:type="paragraph" w:styleId="Titre8">
+  <w:style w:type="paragraph" w:styleId="Heading8">
     <w:name w:val="heading 8"/>
     <w:basedOn w:val="Normal"/>
     <w:next w:val="Normal"/>
-    <w:link w:val="Titre8Car"/>
+    <w:link w:val="Heading8Char"/>
     <w:uiPriority w:val="9"/>
     <w:semiHidden/>
     <w:unhideWhenUsed/>
@@ -1941,11 +1977,11 @@
       <w:color w:val="272727" w:themeColor="text1" w:themeTint="D8"/>
     </w:rPr>
   </w:style>
-  <w:style w:type="paragraph" w:styleId="Titre9">
+  <w:style w:type="paragraph" w:styleId="Heading9">
     <w:name w:val="heading 9"/>
     <w:basedOn w:val="Normal"/>
     <w:next w:val="Normal"/>
-    <w:link w:val="Titre9Car"/>
+    <w:link w:val="Heading9Char"/>
     <w:uiPriority w:val="9"/>
     <w:semiHidden/>
     <w:unhideWhenUsed/>
@@ -1962,13 +1998,13 @@
       <w:color w:val="272727" w:themeColor="text1" w:themeTint="D8"/>
     </w:rPr>
   </w:style>
-  <w:style w:type="character" w:default="1" w:styleId="Policepardfaut">
+  <w:style w:type="character" w:default="1" w:styleId="DefaultParagraphFont">
     <w:name w:val="Default Paragraph Font"/>
     <w:uiPriority w:val="1"/>
     <w:semiHidden/>
     <w:unhideWhenUsed/>
   </w:style>
-  <w:style w:type="table" w:default="1" w:styleId="TableauNormal">
+  <w:style w:type="table" w:default="1" w:styleId="TableNormal">
     <w:name w:val="Normal Table"/>
     <w:uiPriority w:val="99"/>
     <w:semiHidden/>
@@ -1983,16 +2019,16 @@
       </w:tblCellMar>
     </w:tblPr>
   </w:style>
-  <w:style w:type="numbering" w:default="1" w:styleId="Aucuneliste">
+  <w:style w:type="numbering" w:default="1" w:styleId="NoList">
     <w:name w:val="No List"/>
     <w:uiPriority w:val="99"/>
     <w:semiHidden/>
     <w:unhideWhenUsed/>
   </w:style>
-  <w:style w:type="character" w:customStyle="1" w:styleId="Titre1Car">
-    <w:name w:val="Titre 1 Car"/>
-    <w:basedOn w:val="Policepardfaut"/>
-    <w:link w:val="Titre1"/>
+  <w:style w:type="character" w:customStyle="1" w:styleId="Heading1Char">
+    <w:name w:val="Heading 1 Char"/>
+    <w:basedOn w:val="DefaultParagraphFont"/>
+    <w:link w:val="Heading1"/>
     <w:uiPriority w:val="9"/>
     <w:rsid w:val="00ED5D64"/>
     <w:rPr>
@@ -2002,10 +2038,10 @@
       <w:szCs w:val="40"/>
     </w:rPr>
   </w:style>
-  <w:style w:type="character" w:customStyle="1" w:styleId="Titre2Car">
-    <w:name w:val="Titre 2 Car"/>
-    <w:basedOn w:val="Policepardfaut"/>
-    <w:link w:val="Titre2"/>
+  <w:style w:type="character" w:customStyle="1" w:styleId="Heading2Char">
+    <w:name w:val="Heading 2 Char"/>
+    <w:basedOn w:val="DefaultParagraphFont"/>
+    <w:link w:val="Heading2"/>
     <w:uiPriority w:val="9"/>
     <w:rsid w:val="00ED5D64"/>
     <w:rPr>
@@ -2015,10 +2051,10 @@
       <w:szCs w:val="32"/>
     </w:rPr>
   </w:style>
-  <w:style w:type="character" w:customStyle="1" w:styleId="Titre3Car">
-    <w:name w:val="Titre 3 Car"/>
-    <w:basedOn w:val="Policepardfaut"/>
-    <w:link w:val="Titre3"/>
+  <w:style w:type="character" w:customStyle="1" w:styleId="Heading3Char">
+    <w:name w:val="Heading 3 Char"/>
+    <w:basedOn w:val="DefaultParagraphFont"/>
+    <w:link w:val="Heading3"/>
     <w:uiPriority w:val="9"/>
     <w:rsid w:val="00ED5D64"/>
     <w:rPr>
@@ -2028,10 +2064,10 @@
       <w:szCs w:val="28"/>
     </w:rPr>
   </w:style>
-  <w:style w:type="character" w:customStyle="1" w:styleId="Titre4Car">
-    <w:name w:val="Titre 4 Car"/>
-    <w:basedOn w:val="Policepardfaut"/>
-    <w:link w:val="Titre4"/>
+  <w:style w:type="character" w:customStyle="1" w:styleId="Heading4Char">
+    <w:name w:val="Heading 4 Char"/>
+    <w:basedOn w:val="DefaultParagraphFont"/>
+    <w:link w:val="Heading4"/>
     <w:uiPriority w:val="9"/>
     <w:semiHidden/>
     <w:rsid w:val="00ED5D64"/>
@@ -2042,10 +2078,10 @@
       <w:color w:val="0F4761" w:themeColor="accent1" w:themeShade="BF"/>
     </w:rPr>
   </w:style>
-  <w:style w:type="character" w:customStyle="1" w:styleId="Titre5Car">
-    <w:name w:val="Titre 5 Car"/>
-    <w:basedOn w:val="Policepardfaut"/>
-    <w:link w:val="Titre5"/>
+  <w:style w:type="character" w:customStyle="1" w:styleId="Heading5Char">
+    <w:name w:val="Heading 5 Char"/>
+    <w:basedOn w:val="DefaultParagraphFont"/>
+    <w:link w:val="Heading5"/>
     <w:uiPriority w:val="9"/>
     <w:semiHidden/>
     <w:rsid w:val="00ED5D64"/>
@@ -2054,10 +2090,10 @@
       <w:color w:val="0F4761" w:themeColor="accent1" w:themeShade="BF"/>
     </w:rPr>
   </w:style>
-  <w:style w:type="character" w:customStyle="1" w:styleId="Titre6Car">
-    <w:name w:val="Titre 6 Car"/>
-    <w:basedOn w:val="Policepardfaut"/>
-    <w:link w:val="Titre6"/>
+  <w:style w:type="character" w:customStyle="1" w:styleId="Heading6Char">
+    <w:name w:val="Heading 6 Char"/>
+    <w:basedOn w:val="DefaultParagraphFont"/>
+    <w:link w:val="Heading6"/>
     <w:uiPriority w:val="9"/>
     <w:semiHidden/>
     <w:rsid w:val="00ED5D64"/>
@@ -2068,10 +2104,10 @@
       <w:color w:val="595959" w:themeColor="text1" w:themeTint="A6"/>
     </w:rPr>
   </w:style>
-  <w:style w:type="character" w:customStyle="1" w:styleId="Titre7Car">
-    <w:name w:val="Titre 7 Car"/>
-    <w:basedOn w:val="Policepardfaut"/>
-    <w:link w:val="Titre7"/>
+  <w:style w:type="character" w:customStyle="1" w:styleId="Heading7Char">
+    <w:name w:val="Heading 7 Char"/>
+    <w:basedOn w:val="DefaultParagraphFont"/>
+    <w:link w:val="Heading7"/>
     <w:uiPriority w:val="9"/>
     <w:semiHidden/>
     <w:rsid w:val="00ED5D64"/>
@@ -2080,10 +2116,10 @@
       <w:color w:val="595959" w:themeColor="text1" w:themeTint="A6"/>
     </w:rPr>
   </w:style>
-  <w:style w:type="character" w:customStyle="1" w:styleId="Titre8Car">
-    <w:name w:val="Titre 8 Car"/>
-    <w:basedOn w:val="Policepardfaut"/>
-    <w:link w:val="Titre8"/>
+  <w:style w:type="character" w:customStyle="1" w:styleId="Heading8Char">
+    <w:name w:val="Heading 8 Char"/>
+    <w:basedOn w:val="DefaultParagraphFont"/>
+    <w:link w:val="Heading8"/>
     <w:uiPriority w:val="9"/>
     <w:semiHidden/>
     <w:rsid w:val="00ED5D64"/>
@@ -2094,10 +2130,10 @@
       <w:color w:val="272727" w:themeColor="text1" w:themeTint="D8"/>
     </w:rPr>
   </w:style>
-  <w:style w:type="character" w:customStyle="1" w:styleId="Titre9Car">
-    <w:name w:val="Titre 9 Car"/>
-    <w:basedOn w:val="Policepardfaut"/>
-    <w:link w:val="Titre9"/>
+  <w:style w:type="character" w:customStyle="1" w:styleId="Heading9Char">
+    <w:name w:val="Heading 9 Char"/>
+    <w:basedOn w:val="DefaultParagraphFont"/>
+    <w:link w:val="Heading9"/>
     <w:uiPriority w:val="9"/>
     <w:semiHidden/>
     <w:rsid w:val="00ED5D64"/>
@@ -2106,11 +2142,11 @@
       <w:color w:val="272727" w:themeColor="text1" w:themeTint="D8"/>
     </w:rPr>
   </w:style>
-  <w:style w:type="paragraph" w:styleId="Titre">
+  <w:style w:type="paragraph" w:styleId="Title">
     <w:name w:val="Title"/>
     <w:basedOn w:val="Normal"/>
     <w:next w:val="Normal"/>
-    <w:link w:val="TitreCar"/>
+    <w:link w:val="TitleChar"/>
     <w:uiPriority w:val="10"/>
     <w:qFormat/>
     <w:rsid w:val="00ED5D64"/>
@@ -2126,10 +2162,10 @@
       <w:szCs w:val="56"/>
     </w:rPr>
   </w:style>
-  <w:style w:type="character" w:customStyle="1" w:styleId="TitreCar">
-    <w:name w:val="Titre Car"/>
-    <w:basedOn w:val="Policepardfaut"/>
-    <w:link w:val="Titre"/>
+  <w:style w:type="character" w:customStyle="1" w:styleId="TitleChar">
+    <w:name w:val="Title Char"/>
+    <w:basedOn w:val="DefaultParagraphFont"/>
+    <w:link w:val="Title"/>
     <w:uiPriority w:val="10"/>
     <w:rsid w:val="00ED5D64"/>
     <w:rPr>
@@ -2140,11 +2176,11 @@
       <w:szCs w:val="56"/>
     </w:rPr>
   </w:style>
-  <w:style w:type="paragraph" w:styleId="Sous-titre">
+  <w:style w:type="paragraph" w:styleId="Subtitle">
     <w:name w:val="Subtitle"/>
     <w:basedOn w:val="Normal"/>
     <w:next w:val="Normal"/>
-    <w:link w:val="Sous-titreCar"/>
+    <w:link w:val="SubtitleChar"/>
     <w:uiPriority w:val="11"/>
     <w:qFormat/>
     <w:rsid w:val="00ED5D64"/>
@@ -2161,10 +2197,10 @@
       <w:szCs w:val="28"/>
     </w:rPr>
   </w:style>
-  <w:style w:type="character" w:customStyle="1" w:styleId="Sous-titreCar">
-    <w:name w:val="Sous-titre Car"/>
-    <w:basedOn w:val="Policepardfaut"/>
-    <w:link w:val="Sous-titre"/>
+  <w:style w:type="character" w:customStyle="1" w:styleId="SubtitleChar">
+    <w:name w:val="Subtitle Char"/>
+    <w:basedOn w:val="DefaultParagraphFont"/>
+    <w:link w:val="Subtitle"/>
     <w:uiPriority w:val="11"/>
     <w:rsid w:val="00ED5D64"/>
     <w:rPr>
@@ -2175,11 +2211,11 @@
       <w:szCs w:val="28"/>
     </w:rPr>
   </w:style>
-  <w:style w:type="paragraph" w:styleId="Citation">
+  <w:style w:type="paragraph" w:styleId="Quote">
     <w:name w:val="Quote"/>
     <w:basedOn w:val="Normal"/>
     <w:next w:val="Normal"/>
-    <w:link w:val="CitationCar"/>
+    <w:link w:val="QuoteChar"/>
     <w:uiPriority w:val="29"/>
     <w:qFormat/>
     <w:rsid w:val="00ED5D64"/>
@@ -2193,10 +2229,10 @@
       <w:color w:val="404040" w:themeColor="text1" w:themeTint="BF"/>
     </w:rPr>
   </w:style>
-  <w:style w:type="character" w:customStyle="1" w:styleId="CitationCar">
-    <w:name w:val="Citation Car"/>
-    <w:basedOn w:val="Policepardfaut"/>
-    <w:link w:val="Citation"/>
+  <w:style w:type="character" w:customStyle="1" w:styleId="QuoteChar">
+    <w:name w:val="Quote Char"/>
+    <w:basedOn w:val="DefaultParagraphFont"/>
+    <w:link w:val="Quote"/>
     <w:uiPriority w:val="29"/>
     <w:rsid w:val="00ED5D64"/>
     <w:rPr>
@@ -2205,7 +2241,7 @@
       <w:color w:val="404040" w:themeColor="text1" w:themeTint="BF"/>
     </w:rPr>
   </w:style>
-  <w:style w:type="paragraph" w:styleId="Paragraphedeliste">
+  <w:style w:type="paragraph" w:styleId="ListParagraph">
     <w:name w:val="List Paragraph"/>
     <w:basedOn w:val="Normal"/>
     <w:uiPriority w:val="34"/>
@@ -2216,9 +2252,9 @@
       <w:contextualSpacing/>
     </w:pPr>
   </w:style>
-  <w:style w:type="character" w:styleId="Accentuationintense">
+  <w:style w:type="character" w:styleId="IntenseEmphasis">
     <w:name w:val="Intense Emphasis"/>
-    <w:basedOn w:val="Policepardfaut"/>
+    <w:basedOn w:val="DefaultParagraphFont"/>
     <w:uiPriority w:val="21"/>
     <w:qFormat/>
     <w:rsid w:val="00ED5D64"/>
@@ -2228,11 +2264,11 @@
       <w:color w:val="0F4761" w:themeColor="accent1" w:themeShade="BF"/>
     </w:rPr>
   </w:style>
-  <w:style w:type="paragraph" w:styleId="Citationintense">
+  <w:style w:type="paragraph" w:styleId="IntenseQuote">
     <w:name w:val="Intense Quote"/>
     <w:basedOn w:val="Normal"/>
     <w:next w:val="Normal"/>
-    <w:link w:val="CitationintenseCar"/>
+    <w:link w:val="IntenseQuoteChar"/>
     <w:uiPriority w:val="30"/>
     <w:qFormat/>
     <w:rsid w:val="00ED5D64"/>
@@ -2251,10 +2287,10 @@
       <w:color w:val="0F4761" w:themeColor="accent1" w:themeShade="BF"/>
     </w:rPr>
   </w:style>
-  <w:style w:type="character" w:customStyle="1" w:styleId="CitationintenseCar">
-    <w:name w:val="Citation intense Car"/>
-    <w:basedOn w:val="Policepardfaut"/>
-    <w:link w:val="Citationintense"/>
+  <w:style w:type="character" w:customStyle="1" w:styleId="IntenseQuoteChar">
+    <w:name w:val="Intense Quote Char"/>
+    <w:basedOn w:val="DefaultParagraphFont"/>
+    <w:link w:val="IntenseQuote"/>
     <w:uiPriority w:val="30"/>
     <w:rsid w:val="00ED5D64"/>
     <w:rPr>
@@ -2263,9 +2299,9 @@
       <w:color w:val="0F4761" w:themeColor="accent1" w:themeShade="BF"/>
     </w:rPr>
   </w:style>
-  <w:style w:type="character" w:styleId="Rfrenceintense">
+  <w:style w:type="character" w:styleId="IntenseReference">
     <w:name w:val="Intense Reference"/>
-    <w:basedOn w:val="Policepardfaut"/>
+    <w:basedOn w:val="DefaultParagraphFont"/>
     <w:uiPriority w:val="32"/>
     <w:qFormat/>
     <w:rsid w:val="00ED5D64"/>
@@ -2277,10 +2313,10 @@
       <w:spacing w:val="5"/>
     </w:rPr>
   </w:style>
-  <w:style w:type="paragraph" w:styleId="En-tte">
+  <w:style w:type="paragraph" w:styleId="Header">
     <w:name w:val="header"/>
     <w:basedOn w:val="Normal"/>
-    <w:link w:val="En-tteCar"/>
+    <w:link w:val="HeaderChar"/>
     <w:uiPriority w:val="99"/>
     <w:unhideWhenUsed/>
     <w:rsid w:val="00BC70FA"/>
@@ -2292,17 +2328,17 @@
       <w:spacing w:after="0" w:line="240" w:lineRule="auto"/>
     </w:pPr>
   </w:style>
-  <w:style w:type="character" w:customStyle="1" w:styleId="En-tteCar">
-    <w:name w:val="En-tête Car"/>
-    <w:basedOn w:val="Policepardfaut"/>
-    <w:link w:val="En-tte"/>
+  <w:style w:type="character" w:customStyle="1" w:styleId="HeaderChar">
+    <w:name w:val="Header Char"/>
+    <w:basedOn w:val="DefaultParagraphFont"/>
+    <w:link w:val="Header"/>
     <w:uiPriority w:val="99"/>
     <w:rsid w:val="00BC70FA"/>
   </w:style>
-  <w:style w:type="paragraph" w:styleId="Pieddepage">
+  <w:style w:type="paragraph" w:styleId="Footer">
     <w:name w:val="footer"/>
     <w:basedOn w:val="Normal"/>
-    <w:link w:val="PieddepageCar"/>
+    <w:link w:val="FooterChar"/>
     <w:uiPriority w:val="99"/>
     <w:unhideWhenUsed/>
     <w:rsid w:val="00BC70FA"/>
@@ -2314,16 +2350,16 @@
       <w:spacing w:after="0" w:line="240" w:lineRule="auto"/>
     </w:pPr>
   </w:style>
-  <w:style w:type="character" w:customStyle="1" w:styleId="PieddepageCar">
-    <w:name w:val="Pied de page Car"/>
-    <w:basedOn w:val="Policepardfaut"/>
-    <w:link w:val="Pieddepage"/>
+  <w:style w:type="character" w:customStyle="1" w:styleId="FooterChar">
+    <w:name w:val="Footer Char"/>
+    <w:basedOn w:val="DefaultParagraphFont"/>
+    <w:link w:val="Footer"/>
     <w:uiPriority w:val="99"/>
     <w:rsid w:val="00BC70FA"/>
   </w:style>
-  <w:style w:type="character" w:styleId="Lienhypertexte">
+  <w:style w:type="character" w:styleId="Hyperlink">
     <w:name w:val="Hyperlink"/>
-    <w:basedOn w:val="Policepardfaut"/>
+    <w:basedOn w:val="DefaultParagraphFont"/>
     <w:uiPriority w:val="99"/>
     <w:unhideWhenUsed/>
     <w:rsid w:val="001F2405"/>
@@ -2332,9 +2368,9 @@
       <w:u w:val="single"/>
     </w:rPr>
   </w:style>
-  <w:style w:type="character" w:styleId="Mentionnonrsolue">
+  <w:style w:type="character" w:styleId="UnresolvedMention">
     <w:name w:val="Unresolved Mention"/>
-    <w:basedOn w:val="Policepardfaut"/>
+    <w:basedOn w:val="DefaultParagraphFont"/>
     <w:uiPriority w:val="99"/>
     <w:semiHidden/>
     <w:unhideWhenUsed/>

</xml_diff>